<commit_message>
Definição de Requisitos atualizada
</commit_message>
<xml_diff>
--- a/Projeto FAC/02. Requisitos/Definição de Requisitos.docx
+++ b/Projeto FAC/02. Requisitos/Definição de Requisitos.docx
@@ -18,7 +18,18 @@
           <w:sz w:val="28"/>
           <w:szCs w:val="28"/>
         </w:rPr>
-        <w:t>Definição de Requisitos</w:t>
+        <w:t>Definição de Requisit</w:t>
+      </w:r>
+      <w:bookmarkStart w:id="0" w:name="_GoBack"/>
+      <w:bookmarkEnd w:id="0"/>
+      <w:r>
+        <w:rPr>
+          <w:b/>
+          <w:bCs/>
+          <w:sz w:val="28"/>
+          <w:szCs w:val="28"/>
+        </w:rPr>
+        <w:t>os</w:t>
       </w:r>
     </w:p>
     <w:p>
@@ -1079,8 +1090,6 @@
             </w:r>
           </w:p>
         </w:tc>
-        <w:bookmarkStart w:id="0" w:name="_GoBack"/>
-        <w:bookmarkEnd w:id="0"/>
       </w:tr>
       <w:tr>
         <w:tc>
@@ -1449,6 +1458,13 @@
       </w:rPr>
       <w:t>Engenharia de Software</w:t>
     </w:r>
+    <w:r>
+      <w:rPr>
+        <w:sz w:val="22"/>
+        <w:szCs w:val="22"/>
+      </w:rPr>
+      <w:t xml:space="preserve"> II</w:t>
+    </w:r>
   </w:p>
   <w:p>
     <w:pPr>
@@ -1472,7 +1488,14 @@
         <w:sz w:val="22"/>
         <w:szCs w:val="22"/>
       </w:rPr>
-      <w:t xml:space="preserve">Professor: André Vinicius Rodrigues Passos Nascimento </w:t>
+      <w:t xml:space="preserve">Professor: </w:t>
+    </w:r>
+    <w:r>
+      <w:rPr>
+        <w:sz w:val="22"/>
+        <w:szCs w:val="22"/>
+      </w:rPr>
+      <w:t>Breno</w:t>
     </w:r>
   </w:p>
   <w:p>

</xml_diff>